<commit_message>
More CSS + Trying to make search work
</commit_message>
<xml_diff>
--- a/A3Report.docx
+++ b/A3Report.docx
@@ -446,6 +446,81 @@
     <w:p>
       <w:pPr>
         <w:pStyle w:val="TextBody"/>
+        <w:rPr/>
+      </w:pPr>
+      <w:r>
+        <w:drawing>
+          <wp:anchor behindDoc="0" distT="0" distB="0" distL="0" distR="0" simplePos="0" locked="0" layoutInCell="1" allowOverlap="1" relativeHeight="2">
+            <wp:simplePos x="0" y="0"/>
+            <wp:positionH relativeFrom="column">
+              <wp:posOffset>0</wp:posOffset>
+            </wp:positionH>
+            <wp:positionV relativeFrom="paragraph">
+              <wp:posOffset>290195</wp:posOffset>
+            </wp:positionV>
+            <wp:extent cx="6120130" cy="2997835"/>
+            <wp:effectExtent l="0" t="0" r="0" b="0"/>
+            <wp:wrapSquare wrapText="largest"/>
+            <wp:docPr id="1" name="Image1" descr=""/>
+            <wp:cNvGraphicFramePr>
+              <a:graphicFrameLocks xmlns:a="http://schemas.openxmlformats.org/drawingml/2006/main" noChangeAspect="1"/>
+            </wp:cNvGraphicFramePr>
+            <a:graphic xmlns:a="http://schemas.openxmlformats.org/drawingml/2006/main">
+              <a:graphicData uri="http://schemas.openxmlformats.org/drawingml/2006/picture">
+                <pic:pic xmlns:pic="http://schemas.openxmlformats.org/drawingml/2006/picture">
+                  <pic:nvPicPr>
+                    <pic:cNvPr id="1" name="Image1" descr=""/>
+                    <pic:cNvPicPr>
+                      <a:picLocks noChangeAspect="1" noChangeArrowheads="1"/>
+                    </pic:cNvPicPr>
+                  </pic:nvPicPr>
+                  <pic:blipFill>
+                    <a:blip r:embed="rId2"/>
+                    <a:stretch>
+                      <a:fillRect/>
+                    </a:stretch>
+                  </pic:blipFill>
+                  <pic:spPr bwMode="auto">
+                    <a:xfrm>
+                      <a:off x="0" y="0"/>
+                      <a:ext cx="6120130" cy="2997835"/>
+                    </a:xfrm>
+                    <a:prstGeom prst="rect">
+                      <a:avLst/>
+                    </a:prstGeom>
+                  </pic:spPr>
+                </pic:pic>
+              </a:graphicData>
+            </a:graphic>
+          </wp:anchor>
+        </w:drawing>
+      </w:r>
+      <w:r>
+        <w:rPr/>
+        <w:t>Fixing Stuff</w:t>
+      </w:r>
+    </w:p>
+    <w:p>
+      <w:pPr>
+        <w:pStyle w:val="TextBody"/>
+        <w:rPr/>
+      </w:pPr>
+      <w:r>
+        <w:rPr/>
+      </w:r>
+    </w:p>
+    <w:p>
+      <w:pPr>
+        <w:pStyle w:val="TextBody"/>
+        <w:rPr/>
+      </w:pPr>
+      <w:r>
+        <w:rPr/>
+      </w:r>
+    </w:p>
+    <w:p>
+      <w:pPr>
+        <w:pStyle w:val="TextBody"/>
         <w:bidi w:val="0"/>
         <w:spacing w:lineRule="auto" w:line="288" w:before="0" w:after="0"/>
         <w:jc w:val="center"/>
@@ -525,28 +600,14 @@
         <w:bidi w:val="0"/>
         <w:spacing w:lineRule="auto" w:line="288" w:before="0" w:after="0"/>
         <w:jc w:val="left"/>
-        <w:rPr>
-          <w:rFonts w:ascii="Arial" w:hAnsi="Arial"/>
-          <w:b w:val="false"/>
-          <w:b w:val="false"/>
-          <w:i w:val="false"/>
-          <w:i w:val="false"/>
-          <w:caps w:val="false"/>
-          <w:smallCaps w:val="false"/>
-          <w:strike w:val="false"/>
-          <w:dstrike w:val="false"/>
-          <w:color w:val="000000"/>
-          <w:sz w:val="22"/>
-          <w:u w:val="none"/>
-          <w:effect w:val="none"/>
-        </w:rPr>
+        <w:rPr/>
       </w:pPr>
       <w:r>
         <w:rPr/>
       </w:r>
     </w:p>
     <w:sectPr>
-      <w:headerReference w:type="default" r:id="rId2"/>
+      <w:headerReference w:type="default" r:id="rId3"/>
       <w:type w:val="nextPage"/>
       <w:pgSz w:w="11906" w:h="16838"/>
       <w:pgMar w:left="1134" w:right="1134" w:header="1134" w:top="1693" w:footer="0" w:bottom="1134" w:gutter="0"/>
@@ -606,7 +667,7 @@
     <w:qFormat/>
     <w:pPr>
       <w:widowControl/>
-      <w:overflowPunct w:val="false"/>
+      <w:overflowPunct w:val="true"/>
       <w:bidi w:val="0"/>
       <w:jc w:val="left"/>
     </w:pPr>

</xml_diff>

<commit_message>
Almost final Report and fixed tables on search page to look a bit better in a small window
</commit_message>
<xml_diff>
--- a/A3Report.docx
+++ b/A3Report.docx
@@ -20,7 +20,7 @@
           <w:effect w:val="none"/>
         </w:rPr>
       </w:pPr>
-      <w:bookmarkStart w:id="0" w:name="docs-internal-guid-ccace7c7-7fff-fcb2-01"/>
+      <w:bookmarkStart w:id="0" w:name="docs-internal-guid-6c7c9ec3-7fff-ac41-e6"/>
       <w:bookmarkEnd w:id="0"/>
       <w:r>
         <w:rPr>
@@ -37,7 +37,24 @@
           <w:u w:val="none"/>
           <w:effect w:val="none"/>
         </w:rPr>
-        <w:t>Report of Assignment 2</w:t>
+        <w:t xml:space="preserve">Report of Assignment </w:t>
+      </w:r>
+      <w:r>
+        <w:rPr>
+          <w:rFonts w:ascii="Arial" w:hAnsi="Arial"/>
+          <w:b/>
+          <w:bCs/>
+          <w:i w:val="false"/>
+          <w:caps w:val="false"/>
+          <w:smallCaps w:val="false"/>
+          <w:strike w:val="false"/>
+          <w:dstrike w:val="false"/>
+          <w:color w:val="000000"/>
+          <w:sz w:val="22"/>
+          <w:u w:val="none"/>
+          <w:effect w:val="none"/>
+        </w:rPr>
+        <w:t>3</w:t>
       </w:r>
     </w:p>
     <w:p>
@@ -178,7 +195,7 @@
           <w:u w:val="none"/>
           <w:effect w:val="none"/>
         </w:rPr>
-        <w:t>).</w:t>
+        <w:t>)</w:t>
       </w:r>
     </w:p>
     <w:p>
@@ -299,68 +316,15 @@
           <w:u w:val="none"/>
           <w:effect w:val="none"/>
         </w:rPr>
-        <w:t xml:space="preserve">In order to use our website, one has to create a user-account. A user account has five variables. First off ID, which are generated by the program as well as a Nickname, Username, Password and Email Address . Username like the ID must be unique and can only contain letters. The Password has to be between 7 and 15 characters long as well as include one capital letter. After registering, the user will be logged-in automatically. </w:t>
-      </w:r>
-    </w:p>
-    <w:p>
-      <w:pPr>
-        <w:pStyle w:val="TextBody"/>
-        <w:rPr/>
-      </w:pPr>
-      <w:r>
-        <w:rPr/>
-      </w:r>
-    </w:p>
-    <w:p>
-      <w:pPr>
-        <w:pStyle w:val="TextBody"/>
-        <w:bidi w:val="0"/>
-        <w:spacing w:lineRule="auto" w:line="345" w:before="0" w:after="0"/>
-        <w:rPr>
-          <w:rFonts w:ascii="Arial" w:hAnsi="Arial"/>
-          <w:b w:val="false"/>
-          <w:i w:val="false"/>
-          <w:caps w:val="false"/>
-          <w:smallCaps w:val="false"/>
-          <w:strike w:val="false"/>
-          <w:dstrike w:val="false"/>
-          <w:color w:val="000000"/>
-          <w:sz w:val="22"/>
-          <w:u w:val="none"/>
-          <w:effect w:val="none"/>
-        </w:rPr>
-      </w:pPr>
-      <w:r>
-        <w:rPr>
-          <w:rFonts w:ascii="Arial" w:hAnsi="Arial"/>
-          <w:b w:val="false"/>
-          <w:i w:val="false"/>
-          <w:caps w:val="false"/>
-          <w:smallCaps w:val="false"/>
-          <w:strike w:val="false"/>
-          <w:dstrike w:val="false"/>
-          <w:color w:val="000000"/>
-          <w:sz w:val="22"/>
-          <w:u w:val="none"/>
-          <w:effect w:val="none"/>
-        </w:rPr>
-        <w:t>*The User TheToolman was implemented as requested.</w:t>
-      </w:r>
-    </w:p>
-    <w:p>
-      <w:pPr>
-        <w:pStyle w:val="TextBody"/>
-        <w:rPr/>
-      </w:pPr>
-      <w:r>
-        <w:rPr/>
-      </w:r>
-    </w:p>
-    <w:p>
-      <w:pPr>
-        <w:pStyle w:val="TextBody"/>
-        <w:bidi w:val="0"/>
-        <w:spacing w:lineRule="auto" w:line="345" w:before="0" w:after="0"/>
+        <w:t xml:space="preserve">A user account has five variables. First off ID, which are generated by the program as well as a Nickname, Username, Password and Email Address. Username like the ID must be unique and can only be alphanumeric. The Password has to be between 7 and 15 characters long as well as include one capital letter. After registering, the user will be logged-in automatically. </w:t>
+      </w:r>
+    </w:p>
+    <w:p>
+      <w:pPr>
+        <w:pStyle w:val="TextBody"/>
+        <w:bidi w:val="0"/>
+        <w:spacing w:lineRule="auto" w:line="345" w:before="0" w:after="0"/>
+        <w:jc w:val="center"/>
         <w:rPr>
           <w:caps w:val="false"/>
           <w:smallCaps w:val="false"/>
@@ -383,7 +347,7 @@
         </w:rPr>
         <w:drawing>
           <wp:inline distT="0" distB="0" distL="0" distR="0">
-            <wp:extent cx="5943600" cy="2324100"/>
+            <wp:extent cx="2286000" cy="2247900"/>
             <wp:effectExtent l="0" t="0" r="0" b="0"/>
             <wp:docPr id="1" name="Image1" descr=""/>
             <wp:cNvGraphicFramePr>
@@ -407,7 +371,7 @@
                   <pic:spPr bwMode="auto">
                     <a:xfrm>
                       <a:off x="0" y="0"/>
-                      <a:ext cx="5943600" cy="2324100"/>
+                      <a:ext cx="2286000" cy="2247900"/>
                     </a:xfrm>
                     <a:prstGeom prst="rect">
                       <a:avLst/>
@@ -425,35 +389,177 @@
         <w:pStyle w:val="TextBody"/>
         <w:bidi w:val="0"/>
         <w:spacing w:lineRule="auto" w:line="345" w:before="0" w:after="0"/>
-        <w:rPr>
-          <w:rFonts w:ascii="Arial" w:hAnsi="Arial"/>
-          <w:b w:val="false"/>
-          <w:i w:val="false"/>
-          <w:caps w:val="false"/>
-          <w:smallCaps w:val="false"/>
-          <w:strike w:val="false"/>
-          <w:dstrike w:val="false"/>
-          <w:color w:val="000000"/>
-          <w:sz w:val="22"/>
-          <w:u w:val="none"/>
-          <w:effect w:val="none"/>
-        </w:rPr>
-      </w:pPr>
-      <w:r>
-        <w:rPr>
-          <w:rFonts w:ascii="Arial" w:hAnsi="Arial"/>
-          <w:b w:val="false"/>
-          <w:i w:val="false"/>
-          <w:caps w:val="false"/>
-          <w:smallCaps w:val="false"/>
-          <w:strike w:val="false"/>
-          <w:dstrike w:val="false"/>
-          <w:color w:val="000000"/>
-          <w:sz w:val="22"/>
-          <w:u w:val="none"/>
-          <w:effect w:val="none"/>
-        </w:rPr>
-        <w:t>*Screenshot of log-in page*</w:t>
+        <w:jc w:val="center"/>
+        <w:rPr>
+          <w:rFonts w:ascii="Arial" w:hAnsi="Arial"/>
+          <w:b w:val="false"/>
+          <w:i w:val="false"/>
+          <w:caps w:val="false"/>
+          <w:smallCaps w:val="false"/>
+          <w:strike w:val="false"/>
+          <w:dstrike w:val="false"/>
+          <w:color w:val="000000"/>
+          <w:sz w:val="22"/>
+          <w:u w:val="none"/>
+          <w:effect w:val="none"/>
+        </w:rPr>
+      </w:pPr>
+      <w:r>
+        <w:rPr>
+          <w:rFonts w:ascii="Arial" w:hAnsi="Arial"/>
+          <w:b w:val="false"/>
+          <w:i w:val="false"/>
+          <w:caps w:val="false"/>
+          <w:smallCaps w:val="false"/>
+          <w:strike w:val="false"/>
+          <w:dstrike w:val="false"/>
+          <w:color w:val="000000"/>
+          <w:sz w:val="22"/>
+          <w:u w:val="none"/>
+          <w:effect w:val="none"/>
+        </w:rPr>
+        <w:t>*Details of User-Account*</w:t>
+      </w:r>
+    </w:p>
+    <w:p>
+      <w:pPr>
+        <w:pStyle w:val="TextBody"/>
+        <w:rPr/>
+      </w:pPr>
+      <w:r>
+        <w:rPr/>
+      </w:r>
+    </w:p>
+    <w:p>
+      <w:pPr>
+        <w:pStyle w:val="TextBody"/>
+        <w:bidi w:val="0"/>
+        <w:spacing w:lineRule="auto" w:line="345" w:before="0" w:after="0"/>
+        <w:rPr>
+          <w:rFonts w:ascii="Arial" w:hAnsi="Arial"/>
+          <w:b w:val="false"/>
+          <w:i w:val="false"/>
+          <w:caps w:val="false"/>
+          <w:smallCaps w:val="false"/>
+          <w:strike w:val="false"/>
+          <w:dstrike w:val="false"/>
+          <w:color w:val="000000"/>
+          <w:sz w:val="22"/>
+          <w:u w:val="none"/>
+          <w:effect w:val="none"/>
+        </w:rPr>
+      </w:pPr>
+      <w:r>
+        <w:rPr>
+          <w:rFonts w:ascii="Arial" w:hAnsi="Arial"/>
+          <w:b w:val="false"/>
+          <w:i w:val="false"/>
+          <w:caps w:val="false"/>
+          <w:smallCaps w:val="false"/>
+          <w:strike w:val="false"/>
+          <w:dstrike w:val="false"/>
+          <w:color w:val="000000"/>
+          <w:sz w:val="22"/>
+          <w:u w:val="none"/>
+          <w:effect w:val="none"/>
+        </w:rPr>
+        <w:t>*The User ‘TheToolman’ was implemented as requested.</w:t>
+      </w:r>
+    </w:p>
+    <w:p>
+      <w:pPr>
+        <w:pStyle w:val="TextBody"/>
+        <w:rPr/>
+      </w:pPr>
+      <w:r>
+        <w:rPr/>
+      </w:r>
+      <w:r>
+        <w:br w:type="page"/>
+      </w:r>
+    </w:p>
+    <w:p>
+      <w:pPr>
+        <w:pStyle w:val="TextBody"/>
+        <w:bidi w:val="0"/>
+        <w:spacing w:lineRule="auto" w:line="345" w:before="0" w:after="0"/>
+        <w:rPr>
+          <w:rFonts w:ascii="Arial" w:hAnsi="Arial"/>
+          <w:b w:val="false"/>
+          <w:i w:val="false"/>
+          <w:caps w:val="false"/>
+          <w:smallCaps w:val="false"/>
+          <w:color w:val="000000"/>
+          <w:sz w:val="22"/>
+          <w:u w:val="single"/>
+        </w:rPr>
+      </w:pPr>
+      <w:r>
+        <w:rPr>
+          <w:rFonts w:ascii="Arial" w:hAnsi="Arial"/>
+          <w:b w:val="false"/>
+          <w:i w:val="false"/>
+          <w:caps w:val="false"/>
+          <w:smallCaps w:val="false"/>
+          <w:color w:val="000000"/>
+          <w:sz w:val="22"/>
+          <w:u w:val="single"/>
+        </w:rPr>
+        <w:t>Log-in &amp; Sign-Up page</w:t>
+      </w:r>
+    </w:p>
+    <w:p>
+      <w:pPr>
+        <w:pStyle w:val="TextBody"/>
+        <w:rPr/>
+      </w:pPr>
+      <w:r>
+        <w:rPr/>
+      </w:r>
+    </w:p>
+    <w:p>
+      <w:pPr>
+        <w:pStyle w:val="TextBody"/>
+        <w:bidi w:val="0"/>
+        <w:spacing w:lineRule="auto" w:line="345" w:before="0" w:after="0"/>
+        <w:rPr>
+          <w:rFonts w:ascii="Arial" w:hAnsi="Arial"/>
+          <w:b w:val="false"/>
+          <w:i w:val="false"/>
+          <w:caps w:val="false"/>
+          <w:smallCaps w:val="false"/>
+          <w:strike w:val="false"/>
+          <w:dstrike w:val="false"/>
+          <w:color w:val="000000"/>
+          <w:sz w:val="22"/>
+          <w:u w:val="none"/>
+          <w:effect w:val="none"/>
+        </w:rPr>
+      </w:pPr>
+      <w:r>
+        <w:rPr>
+          <w:rFonts w:ascii="Arial" w:hAnsi="Arial"/>
+          <w:b w:val="false"/>
+          <w:i w:val="false"/>
+          <w:caps w:val="false"/>
+          <w:smallCaps w:val="false"/>
+          <w:strike w:val="false"/>
+          <w:dstrike w:val="false"/>
+          <w:color w:val="000000"/>
+          <w:sz w:val="22"/>
+          <w:u w:val="none"/>
+          <w:effect w:val="none"/>
+        </w:rPr>
+        <w:t>In order to use our website, one has to create a user-account by going to the Sign-pu page. If one has an account they can log in through the log-in page.</w:t>
+      </w:r>
+    </w:p>
+    <w:p>
+      <w:pPr>
+        <w:pStyle w:val="TextBody"/>
+        <w:rPr/>
+      </w:pPr>
+      <w:r>
+        <w:rPr/>
       </w:r>
     </w:p>
     <w:p>
@@ -483,7 +589,7 @@
         </w:rPr>
         <w:drawing>
           <wp:inline distT="0" distB="0" distL="0" distR="0">
-            <wp:extent cx="5943600" cy="2466975"/>
+            <wp:extent cx="5943600" cy="2324100"/>
             <wp:effectExtent l="0" t="0" r="0" b="0"/>
             <wp:docPr id="2" name="Image2" descr=""/>
             <wp:cNvGraphicFramePr>
@@ -507,7 +613,7 @@
                   <pic:spPr bwMode="auto">
                     <a:xfrm>
                       <a:off x="0" y="0"/>
-                      <a:ext cx="5943600" cy="2466975"/>
+                      <a:ext cx="5943600" cy="2324100"/>
                     </a:xfrm>
                     <a:prstGeom prst="rect">
                       <a:avLst/>
@@ -553,100 +659,7 @@
           <w:u w:val="none"/>
           <w:effect w:val="none"/>
         </w:rPr>
-        <w:t>*Screenshot of log-out page*</w:t>
-      </w:r>
-    </w:p>
-    <w:p>
-      <w:pPr>
-        <w:pStyle w:val="TextBody"/>
-        <w:rPr/>
-      </w:pPr>
-      <w:r>
-        <w:rPr/>
-      </w:r>
-    </w:p>
-    <w:p>
-      <w:pPr>
-        <w:pStyle w:val="TextBody"/>
-        <w:bidi w:val="0"/>
-        <w:spacing w:lineRule="auto" w:line="331" w:before="0" w:after="0"/>
-        <w:rPr>
-          <w:rFonts w:ascii="Arial" w:hAnsi="Arial"/>
-          <w:b w:val="false"/>
-          <w:i w:val="false"/>
-          <w:caps w:val="false"/>
-          <w:smallCaps w:val="false"/>
-          <w:color w:val="000000"/>
-          <w:sz w:val="22"/>
-          <w:u w:val="single"/>
-        </w:rPr>
-      </w:pPr>
-      <w:r>
-        <w:rPr>
-          <w:rFonts w:ascii="Arial" w:hAnsi="Arial"/>
-          <w:b w:val="false"/>
-          <w:i w:val="false"/>
-          <w:caps w:val="false"/>
-          <w:smallCaps w:val="false"/>
-          <w:color w:val="000000"/>
-          <w:sz w:val="22"/>
-          <w:u w:val="single"/>
-        </w:rPr>
-        <w:t>Home-Page</w:t>
-      </w:r>
-    </w:p>
-    <w:p>
-      <w:pPr>
-        <w:pStyle w:val="TextBody"/>
-        <w:rPr/>
-      </w:pPr>
-      <w:r>
-        <w:rPr/>
-      </w:r>
-    </w:p>
-    <w:p>
-      <w:pPr>
-        <w:pStyle w:val="TextBody"/>
-        <w:bidi w:val="0"/>
-        <w:spacing w:lineRule="auto" w:line="345" w:before="0" w:after="0"/>
-        <w:rPr>
-          <w:rFonts w:ascii="Arial" w:hAnsi="Arial"/>
-          <w:b w:val="false"/>
-          <w:i w:val="false"/>
-          <w:caps w:val="false"/>
-          <w:smallCaps w:val="false"/>
-          <w:strike w:val="false"/>
-          <w:dstrike w:val="false"/>
-          <w:color w:val="000000"/>
-          <w:sz w:val="22"/>
-          <w:u w:val="none"/>
-          <w:effect w:val="none"/>
-        </w:rPr>
-      </w:pPr>
-      <w:r>
-        <w:rPr>
-          <w:rFonts w:ascii="Arial" w:hAnsi="Arial"/>
-          <w:b w:val="false"/>
-          <w:i w:val="false"/>
-          <w:caps w:val="false"/>
-          <w:smallCaps w:val="false"/>
-          <w:strike w:val="false"/>
-          <w:dstrike w:val="false"/>
-          <w:color w:val="000000"/>
-          <w:sz w:val="22"/>
-          <w:u w:val="none"/>
-          <w:effect w:val="none"/>
-        </w:rPr>
-        <w:t xml:space="preserve">Whenever a user logged in they are redirected to the main menu. Here one is greeted by a welcome message and an user instruction. Furthermore the user can navigate to the Search-Page and the Browse-Page, as well as log-out. </w:t>
-      </w:r>
-    </w:p>
-    <w:p>
-      <w:pPr>
-        <w:pStyle w:val="TextBody"/>
-        <w:rPr/>
-      </w:pPr>
-      <w:r>
-        <w:rPr/>
+        <w:t>*Screenshot of log-in page*</w:t>
       </w:r>
     </w:p>
     <w:p>
@@ -676,7 +689,7 @@
         </w:rPr>
         <w:drawing>
           <wp:inline distT="0" distB="0" distL="0" distR="0">
-            <wp:extent cx="5943600" cy="2171700"/>
+            <wp:extent cx="5943600" cy="2466975"/>
             <wp:effectExtent l="0" t="0" r="0" b="0"/>
             <wp:docPr id="3" name="Image3" descr=""/>
             <wp:cNvGraphicFramePr>
@@ -700,7 +713,7 @@
                   <pic:spPr bwMode="auto">
                     <a:xfrm>
                       <a:off x="0" y="0"/>
-                      <a:ext cx="5943600" cy="2171700"/>
+                      <a:ext cx="5943600" cy="2466975"/>
                     </a:xfrm>
                     <a:prstGeom prst="rect">
                       <a:avLst/>
@@ -717,6 +730,51 @@
       <w:pPr>
         <w:pStyle w:val="TextBody"/>
         <w:bidi w:val="0"/>
+        <w:spacing w:lineRule="auto" w:line="345" w:before="0" w:after="0"/>
+        <w:rPr>
+          <w:rFonts w:ascii="Arial" w:hAnsi="Arial"/>
+          <w:b w:val="false"/>
+          <w:i w:val="false"/>
+          <w:caps w:val="false"/>
+          <w:smallCaps w:val="false"/>
+          <w:strike w:val="false"/>
+          <w:dstrike w:val="false"/>
+          <w:color w:val="000000"/>
+          <w:sz w:val="22"/>
+          <w:u w:val="none"/>
+          <w:effect w:val="none"/>
+        </w:rPr>
+      </w:pPr>
+      <w:r>
+        <w:rPr>
+          <w:rFonts w:ascii="Arial" w:hAnsi="Arial"/>
+          <w:b w:val="false"/>
+          <w:i w:val="false"/>
+          <w:caps w:val="false"/>
+          <w:smallCaps w:val="false"/>
+          <w:strike w:val="false"/>
+          <w:dstrike w:val="false"/>
+          <w:color w:val="000000"/>
+          <w:sz w:val="22"/>
+          <w:u w:val="none"/>
+          <w:effect w:val="none"/>
+        </w:rPr>
+        <w:t>*Screenshot of log-out page*</w:t>
+      </w:r>
+    </w:p>
+    <w:p>
+      <w:pPr>
+        <w:pStyle w:val="TextBody"/>
+        <w:rPr/>
+      </w:pPr>
+      <w:r>
+        <w:rPr/>
+      </w:r>
+    </w:p>
+    <w:p>
+      <w:pPr>
+        <w:pStyle w:val="TextBody"/>
+        <w:bidi w:val="0"/>
         <w:spacing w:lineRule="auto" w:line="331" w:before="0" w:after="0"/>
         <w:rPr>
           <w:rFonts w:ascii="Arial" w:hAnsi="Arial"/>
@@ -724,51 +782,6 @@
           <w:i w:val="false"/>
           <w:caps w:val="false"/>
           <w:smallCaps w:val="false"/>
-          <w:strike w:val="false"/>
-          <w:dstrike w:val="false"/>
-          <w:color w:val="000000"/>
-          <w:sz w:val="22"/>
-          <w:u w:val="none"/>
-          <w:effect w:val="none"/>
-        </w:rPr>
-      </w:pPr>
-      <w:r>
-        <w:rPr>
-          <w:rFonts w:ascii="Arial" w:hAnsi="Arial"/>
-          <w:b w:val="false"/>
-          <w:i w:val="false"/>
-          <w:caps w:val="false"/>
-          <w:smallCaps w:val="false"/>
-          <w:strike w:val="false"/>
-          <w:dstrike w:val="false"/>
-          <w:color w:val="000000"/>
-          <w:sz w:val="22"/>
-          <w:u w:val="none"/>
-          <w:effect w:val="none"/>
-        </w:rPr>
-        <w:t>*Screenshot of home-page*</w:t>
-      </w:r>
-    </w:p>
-    <w:p>
-      <w:pPr>
-        <w:pStyle w:val="TextBody"/>
-        <w:rPr/>
-      </w:pPr>
-      <w:r>
-        <w:rPr/>
-      </w:r>
-    </w:p>
-    <w:p>
-      <w:pPr>
-        <w:pStyle w:val="TextBody"/>
-        <w:bidi w:val="0"/>
-        <w:spacing w:lineRule="auto" w:line="345" w:before="0" w:after="0"/>
-        <w:rPr>
-          <w:rFonts w:ascii="Arial" w:hAnsi="Arial"/>
-          <w:b w:val="false"/>
-          <w:i w:val="false"/>
-          <w:caps w:val="false"/>
-          <w:smallCaps w:val="false"/>
           <w:color w:val="000000"/>
           <w:sz w:val="22"/>
           <w:u w:val="single"/>
@@ -785,52 +798,52 @@
           <w:sz w:val="22"/>
           <w:u w:val="single"/>
         </w:rPr>
-        <w:t>Search-Page</w:t>
-      </w:r>
-    </w:p>
-    <w:p>
-      <w:pPr>
-        <w:pStyle w:val="TextBody"/>
-        <w:rPr/>
-      </w:pPr>
-      <w:r>
-        <w:rPr/>
-      </w:r>
-    </w:p>
-    <w:p>
-      <w:pPr>
-        <w:pStyle w:val="TextBody"/>
-        <w:bidi w:val="0"/>
-        <w:spacing w:lineRule="auto" w:line="345" w:before="0" w:after="0"/>
-        <w:rPr>
-          <w:rFonts w:ascii="Arial" w:hAnsi="Arial"/>
-          <w:b w:val="false"/>
-          <w:i w:val="false"/>
-          <w:caps w:val="false"/>
-          <w:smallCaps w:val="false"/>
-          <w:strike w:val="false"/>
-          <w:dstrike w:val="false"/>
-          <w:color w:val="000000"/>
-          <w:sz w:val="22"/>
-          <w:u w:val="none"/>
-          <w:effect w:val="none"/>
-        </w:rPr>
-      </w:pPr>
-      <w:r>
-        <w:rPr>
-          <w:rFonts w:ascii="Arial" w:hAnsi="Arial"/>
-          <w:b w:val="false"/>
-          <w:i w:val="false"/>
-          <w:caps w:val="false"/>
-          <w:smallCaps w:val="false"/>
-          <w:strike w:val="false"/>
-          <w:dstrike w:val="false"/>
-          <w:color w:val="000000"/>
-          <w:sz w:val="22"/>
-          <w:u w:val="none"/>
-          <w:effect w:val="none"/>
-        </w:rPr>
-        <w:t>The Search page functionality was implemented using AJAX, once the table gets input the character(s) are compared to the existing Product names and matches will be displayed. No input shows all Products.</w:t>
+        <w:t>Home-Page</w:t>
+      </w:r>
+    </w:p>
+    <w:p>
+      <w:pPr>
+        <w:pStyle w:val="TextBody"/>
+        <w:rPr/>
+      </w:pPr>
+      <w:r>
+        <w:rPr/>
+      </w:r>
+    </w:p>
+    <w:p>
+      <w:pPr>
+        <w:pStyle w:val="TextBody"/>
+        <w:bidi w:val="0"/>
+        <w:spacing w:lineRule="auto" w:line="345" w:before="0" w:after="0"/>
+        <w:rPr>
+          <w:rFonts w:ascii="Arial" w:hAnsi="Arial"/>
+          <w:b w:val="false"/>
+          <w:i w:val="false"/>
+          <w:caps w:val="false"/>
+          <w:smallCaps w:val="false"/>
+          <w:strike w:val="false"/>
+          <w:dstrike w:val="false"/>
+          <w:color w:val="000000"/>
+          <w:sz w:val="22"/>
+          <w:u w:val="none"/>
+          <w:effect w:val="none"/>
+        </w:rPr>
+      </w:pPr>
+      <w:r>
+        <w:rPr>
+          <w:rFonts w:ascii="Arial" w:hAnsi="Arial"/>
+          <w:b w:val="false"/>
+          <w:i w:val="false"/>
+          <w:caps w:val="false"/>
+          <w:smallCaps w:val="false"/>
+          <w:strike w:val="false"/>
+          <w:dstrike w:val="false"/>
+          <w:color w:val="000000"/>
+          <w:sz w:val="22"/>
+          <w:u w:val="none"/>
+          <w:effect w:val="none"/>
+        </w:rPr>
+        <w:t xml:space="preserve">Whenever a user logs in they are redirected to the main menu. Here, one is greeted by a welcome message and an user instruction. Furthermore the user can navigate to the Search-Page and the Browse-Page, as well as log-out. </w:t>
       </w:r>
     </w:p>
     <w:p>
@@ -869,7 +882,7 @@
         </w:rPr>
         <w:drawing>
           <wp:inline distT="0" distB="0" distL="0" distR="0">
-            <wp:extent cx="5943600" cy="2028825"/>
+            <wp:extent cx="5943600" cy="2171700"/>
             <wp:effectExtent l="0" t="0" r="0" b="0"/>
             <wp:docPr id="4" name="Image4" descr=""/>
             <wp:cNvGraphicFramePr>
@@ -893,7 +906,7 @@
                   <pic:spPr bwMode="auto">
                     <a:xfrm>
                       <a:off x="0" y="0"/>
-                      <a:ext cx="5943600" cy="2028825"/>
+                      <a:ext cx="5943600" cy="2171700"/>
                     </a:xfrm>
                     <a:prstGeom prst="rect">
                       <a:avLst/>
@@ -910,36 +923,36 @@
       <w:pPr>
         <w:pStyle w:val="TextBody"/>
         <w:bidi w:val="0"/>
-        <w:spacing w:lineRule="auto" w:line="345" w:before="0" w:after="0"/>
-        <w:rPr>
-          <w:rFonts w:ascii="Arial" w:hAnsi="Arial"/>
-          <w:b w:val="false"/>
-          <w:i w:val="false"/>
-          <w:caps w:val="false"/>
-          <w:smallCaps w:val="false"/>
-          <w:strike w:val="false"/>
-          <w:dstrike w:val="false"/>
-          <w:color w:val="000000"/>
-          <w:sz w:val="22"/>
-          <w:u w:val="none"/>
-          <w:effect w:val="none"/>
-        </w:rPr>
-      </w:pPr>
-      <w:r>
-        <w:rPr>
-          <w:rFonts w:ascii="Arial" w:hAnsi="Arial"/>
-          <w:b w:val="false"/>
-          <w:i w:val="false"/>
-          <w:caps w:val="false"/>
-          <w:smallCaps w:val="false"/>
-          <w:strike w:val="false"/>
-          <w:dstrike w:val="false"/>
-          <w:color w:val="000000"/>
-          <w:sz w:val="22"/>
-          <w:u w:val="none"/>
-          <w:effect w:val="none"/>
-        </w:rPr>
-        <w:t>*screenshot of search page*</w:t>
+        <w:spacing w:lineRule="auto" w:line="331" w:before="0" w:after="0"/>
+        <w:rPr>
+          <w:rFonts w:ascii="Arial" w:hAnsi="Arial"/>
+          <w:b w:val="false"/>
+          <w:i w:val="false"/>
+          <w:caps w:val="false"/>
+          <w:smallCaps w:val="false"/>
+          <w:strike w:val="false"/>
+          <w:dstrike w:val="false"/>
+          <w:color w:val="000000"/>
+          <w:sz w:val="22"/>
+          <w:u w:val="none"/>
+          <w:effect w:val="none"/>
+        </w:rPr>
+      </w:pPr>
+      <w:r>
+        <w:rPr>
+          <w:rFonts w:ascii="Arial" w:hAnsi="Arial"/>
+          <w:b w:val="false"/>
+          <w:i w:val="false"/>
+          <w:caps w:val="false"/>
+          <w:smallCaps w:val="false"/>
+          <w:strike w:val="false"/>
+          <w:dstrike w:val="false"/>
+          <w:color w:val="000000"/>
+          <w:sz w:val="22"/>
+          <w:u w:val="none"/>
+          <w:effect w:val="none"/>
+        </w:rPr>
+        <w:t>*Screenshot of home-page*</w:t>
       </w:r>
     </w:p>
     <w:p>
@@ -978,52 +991,52 @@
           <w:sz w:val="22"/>
           <w:u w:val="single"/>
         </w:rPr>
-        <w:t>Browse-Page</w:t>
-      </w:r>
-    </w:p>
-    <w:p>
-      <w:pPr>
-        <w:pStyle w:val="TextBody"/>
-        <w:rPr/>
-      </w:pPr>
-      <w:r>
-        <w:rPr/>
-      </w:r>
-    </w:p>
-    <w:p>
-      <w:pPr>
-        <w:pStyle w:val="TextBody"/>
-        <w:bidi w:val="0"/>
-        <w:spacing w:lineRule="auto" w:line="345" w:before="0" w:after="0"/>
-        <w:rPr>
-          <w:rFonts w:ascii="Arial" w:hAnsi="Arial"/>
-          <w:b w:val="false"/>
-          <w:i w:val="false"/>
-          <w:caps w:val="false"/>
-          <w:smallCaps w:val="false"/>
-          <w:strike w:val="false"/>
-          <w:dstrike w:val="false"/>
-          <w:color w:val="000000"/>
-          <w:sz w:val="22"/>
-          <w:u w:val="none"/>
-          <w:effect w:val="none"/>
-        </w:rPr>
-      </w:pPr>
-      <w:r>
-        <w:rPr>
-          <w:rFonts w:ascii="Arial" w:hAnsi="Arial"/>
-          <w:b w:val="false"/>
-          <w:i w:val="false"/>
-          <w:caps w:val="false"/>
-          <w:smallCaps w:val="false"/>
-          <w:strike w:val="false"/>
-          <w:dstrike w:val="false"/>
-          <w:color w:val="000000"/>
-          <w:sz w:val="22"/>
-          <w:u w:val="none"/>
-          <w:effect w:val="none"/>
-        </w:rPr>
-        <w:t>The browse page uses buttons to filter all available products. One can also click the product properties to sort them. The products are displayed in a professional looking table.</w:t>
+        <w:t>Search-Page</w:t>
+      </w:r>
+    </w:p>
+    <w:p>
+      <w:pPr>
+        <w:pStyle w:val="TextBody"/>
+        <w:rPr/>
+      </w:pPr>
+      <w:r>
+        <w:rPr/>
+      </w:r>
+    </w:p>
+    <w:p>
+      <w:pPr>
+        <w:pStyle w:val="TextBody"/>
+        <w:bidi w:val="0"/>
+        <w:spacing w:lineRule="auto" w:line="345" w:before="0" w:after="0"/>
+        <w:rPr>
+          <w:rFonts w:ascii="Arial" w:hAnsi="Arial"/>
+          <w:b w:val="false"/>
+          <w:i w:val="false"/>
+          <w:caps w:val="false"/>
+          <w:smallCaps w:val="false"/>
+          <w:strike w:val="false"/>
+          <w:dstrike w:val="false"/>
+          <w:color w:val="000000"/>
+          <w:sz w:val="22"/>
+          <w:u w:val="none"/>
+          <w:effect w:val="none"/>
+        </w:rPr>
+      </w:pPr>
+      <w:r>
+        <w:rPr>
+          <w:rFonts w:ascii="Arial" w:hAnsi="Arial"/>
+          <w:b w:val="false"/>
+          <w:i w:val="false"/>
+          <w:caps w:val="false"/>
+          <w:smallCaps w:val="false"/>
+          <w:strike w:val="false"/>
+          <w:dstrike w:val="false"/>
+          <w:color w:val="000000"/>
+          <w:sz w:val="22"/>
+          <w:u w:val="none"/>
+          <w:effect w:val="none"/>
+        </w:rPr>
+        <w:t>The Search page functionality was implemented using AJAX, once the table gets input the character(s) are compared to the existing Product names and matches will be displayed. No input shows all Products.</w:t>
       </w:r>
     </w:p>
     <w:p>
@@ -1062,7 +1075,7 @@
         </w:rPr>
         <w:drawing>
           <wp:inline distT="0" distB="0" distL="0" distR="0">
-            <wp:extent cx="5943600" cy="3781425"/>
+            <wp:extent cx="5943600" cy="2028825"/>
             <wp:effectExtent l="0" t="0" r="0" b="0"/>
             <wp:docPr id="5" name="Image5" descr=""/>
             <wp:cNvGraphicFramePr>
@@ -1086,7 +1099,7 @@
                   <pic:spPr bwMode="auto">
                     <a:xfrm>
                       <a:off x="0" y="0"/>
-                      <a:ext cx="5943600" cy="3781425"/>
+                      <a:ext cx="5943600" cy="2028825"/>
                     </a:xfrm>
                     <a:prstGeom prst="rect">
                       <a:avLst/>
@@ -1132,19 +1145,16 @@
           <w:u w:val="none"/>
           <w:effect w:val="none"/>
         </w:rPr>
-        <w:t>*screenshot of browse page; showing all PCs, sorted by SKU*</w:t>
-      </w:r>
-    </w:p>
-    <w:p>
-      <w:pPr>
-        <w:pStyle w:val="TextBody"/>
-        <w:rPr/>
-      </w:pPr>
-      <w:r>
-        <w:rPr/>
-      </w:r>
-      <w:r>
-        <w:br w:type="page"/>
+        <w:t>*screenshot of search page*</w:t>
+      </w:r>
+    </w:p>
+    <w:p>
+      <w:pPr>
+        <w:pStyle w:val="TextBody"/>
+        <w:rPr/>
+      </w:pPr>
+      <w:r>
+        <w:rPr/>
       </w:r>
     </w:p>
     <w:p>
@@ -1174,52 +1184,52 @@
           <w:sz w:val="22"/>
           <w:u w:val="single"/>
         </w:rPr>
-        <w:t>Top Menu</w:t>
-      </w:r>
-    </w:p>
-    <w:p>
-      <w:pPr>
-        <w:pStyle w:val="TextBody"/>
-        <w:rPr/>
-      </w:pPr>
-      <w:r>
-        <w:rPr/>
-      </w:r>
-    </w:p>
-    <w:p>
-      <w:pPr>
-        <w:pStyle w:val="TextBody"/>
-        <w:bidi w:val="0"/>
-        <w:spacing w:lineRule="auto" w:line="345" w:before="0" w:after="0"/>
-        <w:rPr>
-          <w:rFonts w:ascii="Arial" w:hAnsi="Arial"/>
-          <w:b w:val="false"/>
-          <w:i w:val="false"/>
-          <w:caps w:val="false"/>
-          <w:smallCaps w:val="false"/>
-          <w:strike w:val="false"/>
-          <w:dstrike w:val="false"/>
-          <w:color w:val="000000"/>
-          <w:sz w:val="22"/>
-          <w:u w:val="none"/>
-          <w:effect w:val="none"/>
-        </w:rPr>
-      </w:pPr>
-      <w:r>
-        <w:rPr>
-          <w:rFonts w:ascii="Arial" w:hAnsi="Arial"/>
-          <w:b w:val="false"/>
-          <w:i w:val="false"/>
-          <w:caps w:val="false"/>
-          <w:smallCaps w:val="false"/>
-          <w:strike w:val="false"/>
-          <w:dstrike w:val="false"/>
-          <w:color w:val="000000"/>
-          <w:sz w:val="22"/>
-          <w:u w:val="none"/>
-          <w:effect w:val="none"/>
-        </w:rPr>
-        <w:t>The Top-Menu was contained in a ‘div’, using a CSS #id made it easy to design the Top Menu. Additionally it looks more professional with icons next to the options.</w:t>
+        <w:t>Browse-Page</w:t>
+      </w:r>
+    </w:p>
+    <w:p>
+      <w:pPr>
+        <w:pStyle w:val="TextBody"/>
+        <w:rPr/>
+      </w:pPr>
+      <w:r>
+        <w:rPr/>
+      </w:r>
+    </w:p>
+    <w:p>
+      <w:pPr>
+        <w:pStyle w:val="TextBody"/>
+        <w:bidi w:val="0"/>
+        <w:spacing w:lineRule="auto" w:line="345" w:before="0" w:after="0"/>
+        <w:rPr>
+          <w:rFonts w:ascii="Arial" w:hAnsi="Arial"/>
+          <w:b w:val="false"/>
+          <w:i w:val="false"/>
+          <w:caps w:val="false"/>
+          <w:smallCaps w:val="false"/>
+          <w:strike w:val="false"/>
+          <w:dstrike w:val="false"/>
+          <w:color w:val="000000"/>
+          <w:sz w:val="22"/>
+          <w:u w:val="none"/>
+          <w:effect w:val="none"/>
+        </w:rPr>
+      </w:pPr>
+      <w:r>
+        <w:rPr>
+          <w:rFonts w:ascii="Arial" w:hAnsi="Arial"/>
+          <w:b w:val="false"/>
+          <w:i w:val="false"/>
+          <w:caps w:val="false"/>
+          <w:smallCaps w:val="false"/>
+          <w:strike w:val="false"/>
+          <w:dstrike w:val="false"/>
+          <w:color w:val="000000"/>
+          <w:sz w:val="22"/>
+          <w:u w:val="none"/>
+          <w:effect w:val="none"/>
+        </w:rPr>
+        <w:t>The browse page uses buttons to filter all available products. One can also click the product properties to sort them. The products are displayed in a professional looking table.</w:t>
       </w:r>
     </w:p>
     <w:p>
@@ -1258,7 +1268,7 @@
         </w:rPr>
         <w:drawing>
           <wp:inline distT="0" distB="0" distL="0" distR="0">
-            <wp:extent cx="5943600" cy="581025"/>
+            <wp:extent cx="5943600" cy="3781425"/>
             <wp:effectExtent l="0" t="0" r="0" b="0"/>
             <wp:docPr id="6" name="Image6" descr=""/>
             <wp:cNvGraphicFramePr>
@@ -1282,6 +1292,199 @@
                   <pic:spPr bwMode="auto">
                     <a:xfrm>
                       <a:off x="0" y="0"/>
+                      <a:ext cx="5943600" cy="3781425"/>
+                    </a:xfrm>
+                    <a:prstGeom prst="rect">
+                      <a:avLst/>
+                    </a:prstGeom>
+                  </pic:spPr>
+                </pic:pic>
+              </a:graphicData>
+            </a:graphic>
+          </wp:inline>
+        </w:drawing>
+      </w:r>
+    </w:p>
+    <w:p>
+      <w:pPr>
+        <w:pStyle w:val="TextBody"/>
+        <w:bidi w:val="0"/>
+        <w:spacing w:lineRule="auto" w:line="345" w:before="0" w:after="0"/>
+        <w:rPr>
+          <w:rFonts w:ascii="Arial" w:hAnsi="Arial"/>
+          <w:b w:val="false"/>
+          <w:i w:val="false"/>
+          <w:caps w:val="false"/>
+          <w:smallCaps w:val="false"/>
+          <w:strike w:val="false"/>
+          <w:dstrike w:val="false"/>
+          <w:color w:val="000000"/>
+          <w:sz w:val="22"/>
+          <w:u w:val="none"/>
+          <w:effect w:val="none"/>
+        </w:rPr>
+      </w:pPr>
+      <w:r>
+        <w:rPr>
+          <w:rFonts w:ascii="Arial" w:hAnsi="Arial"/>
+          <w:b w:val="false"/>
+          <w:i w:val="false"/>
+          <w:caps w:val="false"/>
+          <w:smallCaps w:val="false"/>
+          <w:strike w:val="false"/>
+          <w:dstrike w:val="false"/>
+          <w:color w:val="000000"/>
+          <w:sz w:val="22"/>
+          <w:u w:val="none"/>
+          <w:effect w:val="none"/>
+        </w:rPr>
+        <w:t>*screenshot of browse page; showing all PCs, sorted by SKU*</w:t>
+      </w:r>
+    </w:p>
+    <w:p>
+      <w:pPr>
+        <w:pStyle w:val="TextBody"/>
+        <w:rPr/>
+      </w:pPr>
+      <w:r>
+        <w:rPr/>
+      </w:r>
+    </w:p>
+    <w:p>
+      <w:pPr>
+        <w:pStyle w:val="TextBody"/>
+        <w:bidi w:val="0"/>
+        <w:spacing w:lineRule="auto" w:line="345" w:before="0" w:after="0"/>
+        <w:rPr>
+          <w:rFonts w:ascii="Arial" w:hAnsi="Arial"/>
+          <w:b w:val="false"/>
+          <w:i w:val="false"/>
+          <w:caps w:val="false"/>
+          <w:smallCaps w:val="false"/>
+          <w:color w:val="000000"/>
+          <w:sz w:val="22"/>
+          <w:u w:val="single"/>
+        </w:rPr>
+      </w:pPr>
+      <w:r>
+        <w:rPr>
+          <w:rFonts w:ascii="Arial" w:hAnsi="Arial"/>
+          <w:b w:val="false"/>
+          <w:i w:val="false"/>
+          <w:caps w:val="false"/>
+          <w:smallCaps w:val="false"/>
+          <w:color w:val="000000"/>
+          <w:sz w:val="22"/>
+          <w:u w:val="single"/>
+        </w:rPr>
+        <w:t>Top Menu</w:t>
+      </w:r>
+    </w:p>
+    <w:p>
+      <w:pPr>
+        <w:pStyle w:val="TextBody"/>
+        <w:rPr/>
+      </w:pPr>
+      <w:r>
+        <w:rPr/>
+      </w:r>
+    </w:p>
+    <w:p>
+      <w:pPr>
+        <w:pStyle w:val="TextBody"/>
+        <w:bidi w:val="0"/>
+        <w:spacing w:lineRule="auto" w:line="345" w:before="0" w:after="0"/>
+        <w:rPr>
+          <w:rFonts w:ascii="Arial" w:hAnsi="Arial"/>
+          <w:b w:val="false"/>
+          <w:i w:val="false"/>
+          <w:caps w:val="false"/>
+          <w:smallCaps w:val="false"/>
+          <w:strike w:val="false"/>
+          <w:dstrike w:val="false"/>
+          <w:color w:val="000000"/>
+          <w:sz w:val="22"/>
+          <w:u w:val="none"/>
+          <w:effect w:val="none"/>
+        </w:rPr>
+      </w:pPr>
+      <w:r>
+        <w:rPr>
+          <w:rFonts w:ascii="Arial" w:hAnsi="Arial"/>
+          <w:b w:val="false"/>
+          <w:i w:val="false"/>
+          <w:caps w:val="false"/>
+          <w:smallCaps w:val="false"/>
+          <w:strike w:val="false"/>
+          <w:dstrike w:val="false"/>
+          <w:color w:val="000000"/>
+          <w:sz w:val="22"/>
+          <w:u w:val="none"/>
+          <w:effect w:val="none"/>
+        </w:rPr>
+        <w:t>The Top-Menu was contained in a ‘div’, using a CSS #id made it easy to design the Top Menu. Additionally it looks more professional with icons next to the options.</w:t>
+      </w:r>
+    </w:p>
+    <w:p>
+      <w:pPr>
+        <w:pStyle w:val="TextBody"/>
+        <w:rPr/>
+      </w:pPr>
+      <w:r>
+        <w:rPr/>
+      </w:r>
+    </w:p>
+    <w:p>
+      <w:pPr>
+        <w:pStyle w:val="TextBody"/>
+        <w:bidi w:val="0"/>
+        <w:spacing w:lineRule="auto" w:line="345" w:before="0" w:after="0"/>
+        <w:rPr>
+          <w:caps w:val="false"/>
+          <w:smallCaps w:val="false"/>
+          <w:strike w:val="false"/>
+          <w:dstrike w:val="false"/>
+          <w:color w:val="000000"/>
+          <w:u w:val="none"/>
+          <w:effect w:val="none"/>
+        </w:rPr>
+      </w:pPr>
+      <w:r>
+        <w:rPr>
+          <w:caps w:val="false"/>
+          <w:smallCaps w:val="false"/>
+          <w:strike w:val="false"/>
+          <w:dstrike w:val="false"/>
+          <w:color w:val="000000"/>
+          <w:u w:val="none"/>
+          <w:effect w:val="none"/>
+        </w:rPr>
+        <w:drawing>
+          <wp:inline distT="0" distB="0" distL="0" distR="0">
+            <wp:extent cx="5943600" cy="581025"/>
+            <wp:effectExtent l="0" t="0" r="0" b="0"/>
+            <wp:docPr id="7" name="Image7" descr=""/>
+            <wp:cNvGraphicFramePr>
+              <a:graphicFrameLocks xmlns:a="http://schemas.openxmlformats.org/drawingml/2006/main" noChangeAspect="1"/>
+            </wp:cNvGraphicFramePr>
+            <a:graphic xmlns:a="http://schemas.openxmlformats.org/drawingml/2006/main">
+              <a:graphicData uri="http://schemas.openxmlformats.org/drawingml/2006/picture">
+                <pic:pic xmlns:pic="http://schemas.openxmlformats.org/drawingml/2006/picture">
+                  <pic:nvPicPr>
+                    <pic:cNvPr id="7" name="Image7" descr=""/>
+                    <pic:cNvPicPr>
+                      <a:picLocks noChangeAspect="1" noChangeArrowheads="1"/>
+                    </pic:cNvPicPr>
+                  </pic:nvPicPr>
+                  <pic:blipFill>
+                    <a:blip r:embed="rId8"/>
+                    <a:stretch>
+                      <a:fillRect/>
+                    </a:stretch>
+                  </pic:blipFill>
+                  <pic:spPr bwMode="auto">
+                    <a:xfrm>
+                      <a:off x="0" y="0"/>
                       <a:ext cx="5943600" cy="581025"/>
                     </a:xfrm>
                     <a:prstGeom prst="rect">
@@ -1457,6 +1660,157 @@
         <w:bidi w:val="0"/>
         <w:spacing w:lineRule="auto" w:line="345" w:before="0" w:after="0"/>
         <w:jc w:val="center"/>
+        <w:rPr/>
+      </w:pPr>
+      <w:r>
+        <w:rPr>
+          <w:caps w:val="false"/>
+          <w:smallCaps w:val="false"/>
+          <w:strike w:val="false"/>
+          <w:dstrike w:val="false"/>
+          <w:color w:val="000000"/>
+          <w:u w:val="none"/>
+          <w:effect w:val="none"/>
+        </w:rPr>
+        <w:drawing>
+          <wp:inline distT="0" distB="0" distL="0" distR="0">
+            <wp:extent cx="2400300" cy="2038350"/>
+            <wp:effectExtent l="0" t="0" r="0" b="0"/>
+            <wp:docPr id="8" name="Image8" descr=""/>
+            <wp:cNvGraphicFramePr>
+              <a:graphicFrameLocks xmlns:a="http://schemas.openxmlformats.org/drawingml/2006/main" noChangeAspect="1"/>
+            </wp:cNvGraphicFramePr>
+            <a:graphic xmlns:a="http://schemas.openxmlformats.org/drawingml/2006/main">
+              <a:graphicData uri="http://schemas.openxmlformats.org/drawingml/2006/picture">
+                <pic:pic xmlns:pic="http://schemas.openxmlformats.org/drawingml/2006/picture">
+                  <pic:nvPicPr>
+                    <pic:cNvPr id="8" name="Image8" descr=""/>
+                    <pic:cNvPicPr>
+                      <a:picLocks noChangeAspect="1" noChangeArrowheads="1"/>
+                    </pic:cNvPicPr>
+                  </pic:nvPicPr>
+                  <pic:blipFill>
+                    <a:blip r:embed="rId9"/>
+                    <a:stretch>
+                      <a:fillRect/>
+                    </a:stretch>
+                  </pic:blipFill>
+                  <pic:spPr bwMode="auto">
+                    <a:xfrm>
+                      <a:off x="0" y="0"/>
+                      <a:ext cx="2400300" cy="2038350"/>
+                    </a:xfrm>
+                    <a:prstGeom prst="rect">
+                      <a:avLst/>
+                    </a:prstGeom>
+                  </pic:spPr>
+                </pic:pic>
+              </a:graphicData>
+            </a:graphic>
+          </wp:inline>
+        </w:drawing>
+      </w:r>
+      <w:r>
+        <w:rPr>
+          <w:caps w:val="false"/>
+          <w:smallCaps w:val="false"/>
+          <w:strike w:val="false"/>
+          <w:dstrike w:val="false"/>
+          <w:color w:val="000000"/>
+          <w:u w:val="none"/>
+          <w:effect w:val="none"/>
+        </w:rPr>
+        <w:drawing>
+          <wp:inline distT="0" distB="0" distL="0" distR="0">
+            <wp:extent cx="2476500" cy="1752600"/>
+            <wp:effectExtent l="0" t="0" r="0" b="0"/>
+            <wp:docPr id="9" name="Image9" descr=""/>
+            <wp:cNvGraphicFramePr>
+              <a:graphicFrameLocks xmlns:a="http://schemas.openxmlformats.org/drawingml/2006/main" noChangeAspect="1"/>
+            </wp:cNvGraphicFramePr>
+            <a:graphic xmlns:a="http://schemas.openxmlformats.org/drawingml/2006/main">
+              <a:graphicData uri="http://schemas.openxmlformats.org/drawingml/2006/picture">
+                <pic:pic xmlns:pic="http://schemas.openxmlformats.org/drawingml/2006/picture">
+                  <pic:nvPicPr>
+                    <pic:cNvPr id="9" name="Image9" descr=""/>
+                    <pic:cNvPicPr>
+                      <a:picLocks noChangeAspect="1" noChangeArrowheads="1"/>
+                    </pic:cNvPicPr>
+                  </pic:nvPicPr>
+                  <pic:blipFill>
+                    <a:blip r:embed="rId10"/>
+                    <a:stretch>
+                      <a:fillRect/>
+                    </a:stretch>
+                  </pic:blipFill>
+                  <pic:spPr bwMode="auto">
+                    <a:xfrm>
+                      <a:off x="0" y="0"/>
+                      <a:ext cx="2476500" cy="1752600"/>
+                    </a:xfrm>
+                    <a:prstGeom prst="rect">
+                      <a:avLst/>
+                    </a:prstGeom>
+                  </pic:spPr>
+                </pic:pic>
+              </a:graphicData>
+            </a:graphic>
+          </wp:inline>
+        </w:drawing>
+      </w:r>
+    </w:p>
+    <w:p>
+      <w:pPr>
+        <w:pStyle w:val="TextBody"/>
+        <w:bidi w:val="0"/>
+        <w:spacing w:lineRule="auto" w:line="345" w:before="0" w:after="0"/>
+        <w:jc w:val="center"/>
+        <w:rPr>
+          <w:rFonts w:ascii="Arial" w:hAnsi="Arial"/>
+          <w:b w:val="false"/>
+          <w:i w:val="false"/>
+          <w:caps w:val="false"/>
+          <w:smallCaps w:val="false"/>
+          <w:strike w:val="false"/>
+          <w:dstrike w:val="false"/>
+          <w:color w:val="000000"/>
+          <w:sz w:val="22"/>
+          <w:u w:val="none"/>
+          <w:effect w:val="none"/>
+        </w:rPr>
+      </w:pPr>
+      <w:r>
+        <w:rPr>
+          <w:rFonts w:ascii="Arial" w:hAnsi="Arial"/>
+          <w:b w:val="false"/>
+          <w:i w:val="false"/>
+          <w:caps w:val="false"/>
+          <w:smallCaps w:val="false"/>
+          <w:strike w:val="false"/>
+          <w:dstrike w:val="false"/>
+          <w:color w:val="000000"/>
+          <w:sz w:val="22"/>
+          <w:u w:val="none"/>
+          <w:effect w:val="none"/>
+        </w:rPr>
+        <w:t>*Details of Product and Category Object*</w:t>
+      </w:r>
+    </w:p>
+    <w:p>
+      <w:pPr>
+        <w:pStyle w:val="TextBody"/>
+        <w:rPr/>
+      </w:pPr>
+      <w:r>
+        <w:rPr/>
+      </w:r>
+    </w:p>
+    <w:p>
+      <w:pPr>
+        <w:pStyle w:val="TextBody"/>
+        <w:bidi w:val="0"/>
+        <w:spacing w:lineRule="auto" w:line="345" w:before="0" w:after="0"/>
+        <w:jc w:val="center"/>
         <w:rPr>
           <w:rFonts w:ascii="Arial" w:hAnsi="Arial"/>
           <w:b/>
@@ -1501,7 +1855,7 @@
       <w:pPr>
         <w:pStyle w:val="TextBody"/>
         <w:bidi w:val="0"/>
-        <w:spacing w:lineRule="auto" w:line="345" w:before="0" w:after="0"/>
+        <w:spacing w:lineRule="auto" w:line="331" w:before="0" w:after="0"/>
         <w:rPr>
           <w:rFonts w:ascii="Arial" w:hAnsi="Arial"/>
           <w:b w:val="false"/>
@@ -1524,7 +1878,7 @@
           <w:sz w:val="22"/>
           <w:u w:val="single"/>
         </w:rPr>
-        <w:t>Data-Modelling</w:t>
+        <w:t>Footer</w:t>
       </w:r>
     </w:p>
     <w:p>
@@ -1569,7 +1923,62 @@
           <w:u w:val="none"/>
           <w:effect w:val="none"/>
         </w:rPr>
-        <w:t xml:space="preserve">Data-Modelling is straight forward. The database contains users, products and categories. </w:t>
+        <w:t>In all the screenshots one is able to see the footer that is because it always sticks to the bottom. We designed the website this way to avoid overlap the long product table as well as personal preference.</w:t>
+      </w:r>
+    </w:p>
+    <w:p>
+      <w:pPr>
+        <w:pStyle w:val="TextBody"/>
+        <w:rPr/>
+      </w:pPr>
+      <w:r>
+        <w:rPr/>
+      </w:r>
+    </w:p>
+    <w:p>
+      <w:pPr>
+        <w:pStyle w:val="TextBody"/>
+        <w:bidi w:val="0"/>
+        <w:spacing w:lineRule="auto" w:line="345" w:before="0" w:after="0"/>
+        <w:jc w:val="center"/>
+        <w:rPr>
+          <w:rFonts w:ascii="Arial" w:hAnsi="Arial"/>
+          <w:b/>
+          <w:i w:val="false"/>
+          <w:caps w:val="false"/>
+          <w:smallCaps w:val="false"/>
+          <w:strike w:val="false"/>
+          <w:dstrike w:val="false"/>
+          <w:color w:val="000000"/>
+          <w:sz w:val="22"/>
+          <w:u w:val="none"/>
+          <w:effect w:val="none"/>
+        </w:rPr>
+      </w:pPr>
+      <w:r>
+        <w:rPr>
+          <w:rFonts w:ascii="Arial" w:hAnsi="Arial"/>
+          <w:b/>
+          <w:i w:val="false"/>
+          <w:caps w:val="false"/>
+          <w:smallCaps w:val="false"/>
+          <w:strike w:val="false"/>
+          <w:dstrike w:val="false"/>
+          <w:color w:val="000000"/>
+          <w:sz w:val="22"/>
+          <w:u w:val="none"/>
+          <w:effect w:val="none"/>
+        </w:rPr>
+        <w:t>Database schema and Relations</w:t>
+      </w:r>
+    </w:p>
+    <w:p>
+      <w:pPr>
+        <w:pStyle w:val="TextBody"/>
+        <w:rPr/>
+      </w:pPr>
+      <w:r>
+        <w:rPr/>
       </w:r>
     </w:p>
     <w:p>
@@ -1577,28 +1986,35 @@
         <w:pStyle w:val="TextBody"/>
         <w:bidi w:val="0"/>
         <w:spacing w:lineRule="auto" w:line="331" w:before="0" w:after="0"/>
-        <w:rPr/>
-      </w:pPr>
-      <w:r>
-        <w:rPr>
-          <w:caps w:val="false"/>
-          <w:smallCaps w:val="false"/>
-          <w:strike w:val="false"/>
-          <w:dstrike w:val="false"/>
-          <w:color w:val="000000"/>
-          <w:u w:val="none"/>
-          <w:effect w:val="none"/>
-        </w:rPr>
-        <w:t>…</w:t>
-      </w:r>
-    </w:p>
-    <w:p>
-      <w:pPr>
-        <w:pStyle w:val="TextBody"/>
-        <w:rPr/>
-      </w:pPr>
-      <w:r>
-        <w:rPr/>
+        <w:rPr>
+          <w:rFonts w:ascii="Arial" w:hAnsi="Arial"/>
+          <w:b w:val="false"/>
+          <w:i w:val="false"/>
+          <w:caps w:val="false"/>
+          <w:smallCaps w:val="false"/>
+          <w:strike w:val="false"/>
+          <w:dstrike w:val="false"/>
+          <w:color w:val="000000"/>
+          <w:sz w:val="22"/>
+          <w:u w:val="none"/>
+          <w:effect w:val="none"/>
+        </w:rPr>
+      </w:pPr>
+      <w:r>
+        <w:rPr>
+          <w:rFonts w:ascii="Arial" w:hAnsi="Arial"/>
+          <w:b w:val="false"/>
+          <w:i w:val="false"/>
+          <w:caps w:val="false"/>
+          <w:smallCaps w:val="false"/>
+          <w:strike w:val="false"/>
+          <w:dstrike w:val="false"/>
+          <w:color w:val="000000"/>
+          <w:sz w:val="22"/>
+          <w:u w:val="none"/>
+          <w:effect w:val="none"/>
+        </w:rPr>
+        <w:t>Data-Modelling is straight forward. The database contains users, products and categories. Only Product and Category are related to each other. This is used in the browse-page to easily find all product from one category.</w:t>
       </w:r>
     </w:p>
     <w:p>
@@ -1606,74 +2022,64 @@
         <w:pStyle w:val="TextBody"/>
         <w:bidi w:val="0"/>
         <w:spacing w:lineRule="auto" w:line="331" w:before="0" w:after="0"/>
-        <w:rPr>
-          <w:rFonts w:ascii="Arial" w:hAnsi="Arial"/>
-          <w:b w:val="false"/>
-          <w:i w:val="false"/>
-          <w:caps w:val="false"/>
-          <w:smallCaps w:val="false"/>
-          <w:color w:val="000000"/>
-          <w:sz w:val="22"/>
-          <w:u w:val="single"/>
-        </w:rPr>
-      </w:pPr>
-      <w:r>
-        <w:rPr>
-          <w:rFonts w:ascii="Arial" w:hAnsi="Arial"/>
-          <w:b w:val="false"/>
-          <w:i w:val="false"/>
-          <w:caps w:val="false"/>
-          <w:smallCaps w:val="false"/>
-          <w:color w:val="000000"/>
-          <w:sz w:val="22"/>
-          <w:u w:val="single"/>
-        </w:rPr>
-        <w:t>Footer</w:t>
-      </w:r>
-    </w:p>
-    <w:p>
-      <w:pPr>
-        <w:pStyle w:val="TextBody"/>
-        <w:rPr/>
-      </w:pPr>
-      <w:r>
-        <w:rPr/>
-      </w:r>
-    </w:p>
-    <w:p>
-      <w:pPr>
-        <w:pStyle w:val="TextBody"/>
-        <w:bidi w:val="0"/>
-        <w:spacing w:lineRule="auto" w:line="331" w:before="0" w:after="0"/>
-        <w:rPr>
-          <w:rFonts w:ascii="Arial" w:hAnsi="Arial"/>
-          <w:b w:val="false"/>
-          <w:i w:val="false"/>
-          <w:caps w:val="false"/>
-          <w:smallCaps w:val="false"/>
-          <w:strike w:val="false"/>
-          <w:dstrike w:val="false"/>
-          <w:color w:val="000000"/>
-          <w:sz w:val="22"/>
-          <w:u w:val="none"/>
-          <w:effect w:val="none"/>
-        </w:rPr>
-      </w:pPr>
-      <w:r>
-        <w:rPr>
-          <w:rFonts w:ascii="Arial" w:hAnsi="Arial"/>
-          <w:b w:val="false"/>
-          <w:i w:val="false"/>
-          <w:caps w:val="false"/>
-          <w:smallCaps w:val="false"/>
-          <w:strike w:val="false"/>
-          <w:dstrike w:val="false"/>
-          <w:color w:val="000000"/>
-          <w:sz w:val="22"/>
-          <w:u w:val="none"/>
-          <w:effect w:val="none"/>
-        </w:rPr>
-        <w:t>In all the screenshots one is able to see the footer that is because it always sticks to the bottom. We designed the website this way to avoid overlap the long product table as well as personal preference.</w:t>
+        <w:jc w:val="center"/>
+        <w:rPr>
+          <w:caps w:val="false"/>
+          <w:smallCaps w:val="false"/>
+          <w:strike w:val="false"/>
+          <w:dstrike w:val="false"/>
+          <w:color w:val="000000"/>
+          <w:u w:val="none"/>
+          <w:effect w:val="none"/>
+        </w:rPr>
+      </w:pPr>
+      <w:r>
+        <w:rPr>
+          <w:caps w:val="false"/>
+          <w:smallCaps w:val="false"/>
+          <w:strike w:val="false"/>
+          <w:dstrike w:val="false"/>
+          <w:color w:val="000000"/>
+          <w:u w:val="none"/>
+          <w:effect w:val="none"/>
+        </w:rPr>
+        <w:drawing>
+          <wp:inline distT="0" distB="0" distL="0" distR="0">
+            <wp:extent cx="3724275" cy="2543175"/>
+            <wp:effectExtent l="0" t="0" r="0" b="0"/>
+            <wp:docPr id="10" name="Image10" descr=""/>
+            <wp:cNvGraphicFramePr>
+              <a:graphicFrameLocks xmlns:a="http://schemas.openxmlformats.org/drawingml/2006/main" noChangeAspect="1"/>
+            </wp:cNvGraphicFramePr>
+            <a:graphic xmlns:a="http://schemas.openxmlformats.org/drawingml/2006/main">
+              <a:graphicData uri="http://schemas.openxmlformats.org/drawingml/2006/picture">
+                <pic:pic xmlns:pic="http://schemas.openxmlformats.org/drawingml/2006/picture">
+                  <pic:nvPicPr>
+                    <pic:cNvPr id="10" name="Image10" descr=""/>
+                    <pic:cNvPicPr>
+                      <a:picLocks noChangeAspect="1" noChangeArrowheads="1"/>
+                    </pic:cNvPicPr>
+                  </pic:nvPicPr>
+                  <pic:blipFill>
+                    <a:blip r:embed="rId11"/>
+                    <a:stretch>
+                      <a:fillRect/>
+                    </a:stretch>
+                  </pic:blipFill>
+                  <pic:spPr bwMode="auto">
+                    <a:xfrm>
+                      <a:off x="0" y="0"/>
+                      <a:ext cx="3724275" cy="2543175"/>
+                    </a:xfrm>
+                    <a:prstGeom prst="rect">
+                      <a:avLst/>
+                    </a:prstGeom>
+                  </pic:spPr>
+                </pic:pic>
+              </a:graphicData>
+            </a:graphic>
+          </wp:inline>
+        </w:drawing>
       </w:r>
     </w:p>
     <w:p>
@@ -1685,15 +2091,10 @@
       <w:r>
         <w:rPr/>
         <w:br/>
-        <w:br/>
-        <w:br/>
-        <w:br/>
-        <w:br/>
-        <w:br/>
       </w:r>
     </w:p>
     <w:sectPr>
-      <w:headerReference w:type="default" r:id="rId8"/>
+      <w:headerReference w:type="default" r:id="rId12"/>
       <w:type w:val="nextPage"/>
       <w:pgSz w:w="11906" w:h="16838"/>
       <w:pgMar w:left="1134" w:right="1134" w:header="1134" w:top="1693" w:footer="0" w:bottom="1134" w:gutter="0"/>
@@ -1716,7 +2117,15 @@
     </w:pPr>
     <w:r>
       <w:rPr/>
-      <w:t xml:space="preserve">159339, A2 by </w:t>
+      <w:t>159339, A</w:t>
+    </w:r>
+    <w:r>
+      <w:rPr/>
+      <w:t>3</w:t>
+    </w:r>
+    <w:r>
+      <w:rPr/>
+      <w:t xml:space="preserve"> by </w:t>
     </w:r>
     <w:bookmarkStart w:id="1" w:name="__DdeLink__31_2840842553"/>
     <w:r>

</xml_diff>

<commit_message>
A3 Report final version!
</commit_message>
<xml_diff>
--- a/A3Report.docx
+++ b/A3Report.docx
@@ -20,7 +20,7 @@
           <w:effect w:val="none"/>
         </w:rPr>
       </w:pPr>
-      <w:bookmarkStart w:id="0" w:name="docs-internal-guid-6c7c9ec3-7fff-ac41-e6"/>
+      <w:bookmarkStart w:id="0" w:name="docs-internal-guid-58eadaea-7fff-4c31-73"/>
       <w:bookmarkEnd w:id="0"/>
       <w:r>
         <w:rPr>
@@ -37,70 +37,194 @@
           <w:u w:val="none"/>
           <w:effect w:val="none"/>
         </w:rPr>
-        <w:t xml:space="preserve">Report of Assignment </w:t>
-      </w:r>
-      <w:r>
+        <w:t>Report of Assignment 2</w:t>
+      </w:r>
+    </w:p>
+    <w:p>
+      <w:pPr>
+        <w:pStyle w:val="TextBody"/>
+        <w:bidi w:val="0"/>
+        <w:spacing w:lineRule="auto" w:line="345" w:before="0" w:after="0"/>
+        <w:jc w:val="center"/>
+        <w:rPr>
+          <w:rFonts w:ascii="Arial" w:hAnsi="Arial"/>
+          <w:b w:val="false"/>
+          <w:i w:val="false"/>
+          <w:caps w:val="false"/>
+          <w:smallCaps w:val="false"/>
+          <w:strike w:val="false"/>
+          <w:dstrike w:val="false"/>
+          <w:color w:val="000000"/>
+          <w:sz w:val="22"/>
+          <w:u w:val="none"/>
+          <w:effect w:val="none"/>
+        </w:rPr>
+      </w:pPr>
+      <w:r>
+        <w:rPr>
+          <w:rFonts w:ascii="Arial" w:hAnsi="Arial"/>
+          <w:b w:val="false"/>
+          <w:i w:val="false"/>
+          <w:caps w:val="false"/>
+          <w:smallCaps w:val="false"/>
+          <w:strike w:val="false"/>
+          <w:dstrike w:val="false"/>
+          <w:color w:val="000000"/>
+          <w:sz w:val="22"/>
+          <w:u w:val="none"/>
+          <w:effect w:val="none"/>
+        </w:rPr>
+        <w:t>Written by Sven Gerhards. Reviewed and discussed with Isaac Clancy and Austin Chen.</w:t>
+      </w:r>
+    </w:p>
+    <w:p>
+      <w:pPr>
+        <w:pStyle w:val="TextBody"/>
+        <w:rPr/>
+      </w:pPr>
+      <w:r>
+        <w:rPr/>
+      </w:r>
+    </w:p>
+    <w:p>
+      <w:pPr>
+        <w:pStyle w:val="TextBody"/>
+        <w:bidi w:val="0"/>
+        <w:spacing w:lineRule="auto" w:line="345" w:before="0" w:after="0"/>
+        <w:rPr>
+          <w:rFonts w:ascii="Arial" w:hAnsi="Arial"/>
+          <w:b w:val="false"/>
+          <w:i w:val="false"/>
+          <w:caps w:val="false"/>
+          <w:smallCaps w:val="false"/>
+          <w:color w:val="000000"/>
+          <w:sz w:val="22"/>
+          <w:u w:val="single"/>
+        </w:rPr>
+      </w:pPr>
+      <w:r>
+        <w:rPr>
+          <w:rFonts w:ascii="Arial" w:hAnsi="Arial"/>
+          <w:b w:val="false"/>
+          <w:i w:val="false"/>
+          <w:caps w:val="false"/>
+          <w:smallCaps w:val="false"/>
+          <w:color w:val="000000"/>
+          <w:sz w:val="22"/>
+          <w:u w:val="single"/>
+        </w:rPr>
+        <w:t>About</w:t>
+      </w:r>
+    </w:p>
+    <w:p>
+      <w:pPr>
+        <w:pStyle w:val="TextBody"/>
+        <w:rPr/>
+      </w:pPr>
+      <w:r>
+        <w:rPr/>
+      </w:r>
+    </w:p>
+    <w:p>
+      <w:pPr>
+        <w:pStyle w:val="TextBody"/>
+        <w:bidi w:val="0"/>
+        <w:spacing w:lineRule="auto" w:line="345" w:before="0" w:after="0"/>
+        <w:rPr/>
+      </w:pPr>
+      <w:r>
+        <w:rPr>
+          <w:rFonts w:ascii="Arial" w:hAnsi="Arial"/>
+          <w:b w:val="false"/>
+          <w:i w:val="false"/>
+          <w:caps w:val="false"/>
+          <w:smallCaps w:val="false"/>
+          <w:strike w:val="false"/>
+          <w:dstrike w:val="false"/>
+          <w:color w:val="000000"/>
+          <w:sz w:val="22"/>
+          <w:u w:val="none"/>
+          <w:effect w:val="none"/>
+        </w:rPr>
+        <w:t>The purpose of this report is to introduce our JIS Tech Project. Every feature and design decision will be listed and discussed in details. We continuously worked on our project using GitHub (</w:t>
+      </w:r>
+      <w:r>
+        <w:rPr>
+          <w:rFonts w:ascii="Arial" w:hAnsi="Arial"/>
+          <w:b w:val="false"/>
+          <w:i w:val="false"/>
+          <w:caps w:val="false"/>
+          <w:smallCaps w:val="false"/>
+          <w:strike w:val="false"/>
+          <w:dstrike w:val="false"/>
+          <w:color w:val="1155CC"/>
+          <w:sz w:val="22"/>
+          <w:u w:val="none"/>
+          <w:effect w:val="none"/>
+        </w:rPr>
+        <w:t>https://github.com/Paraakie/InternetpaperA3</w:t>
+      </w:r>
+      <w:r>
+        <w:rPr>
+          <w:rFonts w:ascii="Arial" w:hAnsi="Arial"/>
+          <w:b w:val="false"/>
+          <w:i w:val="false"/>
+          <w:caps w:val="false"/>
+          <w:smallCaps w:val="false"/>
+          <w:strike w:val="false"/>
+          <w:dstrike w:val="false"/>
+          <w:color w:val="000000"/>
+          <w:sz w:val="22"/>
+          <w:u w:val="none"/>
+          <w:effect w:val="none"/>
+        </w:rPr>
+        <w:t>)</w:t>
+      </w:r>
+    </w:p>
+    <w:p>
+      <w:pPr>
+        <w:pStyle w:val="TextBody"/>
+        <w:rPr/>
+      </w:pPr>
+      <w:r>
+        <w:rPr/>
+      </w:r>
+    </w:p>
+    <w:p>
+      <w:pPr>
+        <w:pStyle w:val="TextBody"/>
+        <w:bidi w:val="0"/>
+        <w:spacing w:lineRule="auto" w:line="345" w:before="0" w:after="0"/>
+        <w:jc w:val="center"/>
         <w:rPr>
           <w:rFonts w:ascii="Arial" w:hAnsi="Arial"/>
           <w:b/>
-          <w:bCs/>
-          <w:i w:val="false"/>
-          <w:caps w:val="false"/>
-          <w:smallCaps w:val="false"/>
-          <w:strike w:val="false"/>
-          <w:dstrike w:val="false"/>
-          <w:color w:val="000000"/>
-          <w:sz w:val="22"/>
-          <w:u w:val="none"/>
-          <w:effect w:val="none"/>
-        </w:rPr>
-        <w:t>3</w:t>
-      </w:r>
-    </w:p>
-    <w:p>
-      <w:pPr>
-        <w:pStyle w:val="TextBody"/>
-        <w:bidi w:val="0"/>
-        <w:spacing w:lineRule="auto" w:line="345" w:before="0" w:after="0"/>
-        <w:jc w:val="center"/>
-        <w:rPr>
-          <w:rFonts w:ascii="Arial" w:hAnsi="Arial"/>
-          <w:b w:val="false"/>
-          <w:i w:val="false"/>
-          <w:caps w:val="false"/>
-          <w:smallCaps w:val="false"/>
-          <w:strike w:val="false"/>
-          <w:dstrike w:val="false"/>
-          <w:color w:val="000000"/>
-          <w:sz w:val="22"/>
-          <w:u w:val="none"/>
-          <w:effect w:val="none"/>
-        </w:rPr>
-      </w:pPr>
-      <w:r>
-        <w:rPr>
-          <w:rFonts w:ascii="Arial" w:hAnsi="Arial"/>
-          <w:b w:val="false"/>
-          <w:i w:val="false"/>
-          <w:caps w:val="false"/>
-          <w:smallCaps w:val="false"/>
-          <w:strike w:val="false"/>
-          <w:dstrike w:val="false"/>
-          <w:color w:val="000000"/>
-          <w:sz w:val="22"/>
-          <w:u w:val="none"/>
-          <w:effect w:val="none"/>
-        </w:rPr>
-        <w:t>Written by Sven Gerhards. Reviewed and discussed with Isaac Clancy and Austin Chen.</w:t>
-      </w:r>
-    </w:p>
-    <w:p>
-      <w:pPr>
-        <w:pStyle w:val="TextBody"/>
-        <w:rPr/>
-      </w:pPr>
-      <w:r>
-        <w:rPr/>
+          <w:i w:val="false"/>
+          <w:caps w:val="false"/>
+          <w:smallCaps w:val="false"/>
+          <w:strike w:val="false"/>
+          <w:dstrike w:val="false"/>
+          <w:color w:val="000000"/>
+          <w:sz w:val="22"/>
+          <w:u w:val="none"/>
+          <w:effect w:val="none"/>
+        </w:rPr>
+      </w:pPr>
+      <w:r>
+        <w:rPr>
+          <w:rFonts w:ascii="Arial" w:hAnsi="Arial"/>
+          <w:b/>
+          <w:i w:val="false"/>
+          <w:caps w:val="false"/>
+          <w:smallCaps w:val="false"/>
+          <w:strike w:val="false"/>
+          <w:dstrike w:val="false"/>
+          <w:color w:val="000000"/>
+          <w:sz w:val="22"/>
+          <w:u w:val="none"/>
+          <w:effect w:val="none"/>
+        </w:rPr>
+        <w:t>Features</w:t>
       </w:r>
     </w:p>
     <w:p>
@@ -130,147 +254,6 @@
           <w:sz w:val="22"/>
           <w:u w:val="single"/>
         </w:rPr>
-        <w:t>About</w:t>
-      </w:r>
-    </w:p>
-    <w:p>
-      <w:pPr>
-        <w:pStyle w:val="TextBody"/>
-        <w:rPr/>
-      </w:pPr>
-      <w:r>
-        <w:rPr/>
-      </w:r>
-    </w:p>
-    <w:p>
-      <w:pPr>
-        <w:pStyle w:val="TextBody"/>
-        <w:bidi w:val="0"/>
-        <w:spacing w:lineRule="auto" w:line="345" w:before="0" w:after="0"/>
-        <w:rPr/>
-      </w:pPr>
-      <w:r>
-        <w:rPr>
-          <w:rFonts w:ascii="Arial" w:hAnsi="Arial"/>
-          <w:b w:val="false"/>
-          <w:i w:val="false"/>
-          <w:caps w:val="false"/>
-          <w:smallCaps w:val="false"/>
-          <w:strike w:val="false"/>
-          <w:dstrike w:val="false"/>
-          <w:color w:val="000000"/>
-          <w:sz w:val="22"/>
-          <w:u w:val="none"/>
-          <w:effect w:val="none"/>
-        </w:rPr>
-        <w:t>The purpose of this report is to introduce our JIS Tech Project. Every feature and design decision will be listed and discussed in details. We continuously worked on our project using GitHub (</w:t>
-      </w:r>
-      <w:r>
-        <w:rPr>
-          <w:rFonts w:ascii="Arial" w:hAnsi="Arial"/>
-          <w:b w:val="false"/>
-          <w:i w:val="false"/>
-          <w:caps w:val="false"/>
-          <w:smallCaps w:val="false"/>
-          <w:strike w:val="false"/>
-          <w:dstrike w:val="false"/>
-          <w:color w:val="1155CC"/>
-          <w:sz w:val="22"/>
-          <w:u w:val="none"/>
-          <w:effect w:val="none"/>
-        </w:rPr>
-        <w:t>https://github.com/Paraakie/InternetpaperA3</w:t>
-      </w:r>
-      <w:r>
-        <w:rPr>
-          <w:rFonts w:ascii="Arial" w:hAnsi="Arial"/>
-          <w:b w:val="false"/>
-          <w:i w:val="false"/>
-          <w:caps w:val="false"/>
-          <w:smallCaps w:val="false"/>
-          <w:strike w:val="false"/>
-          <w:dstrike w:val="false"/>
-          <w:color w:val="000000"/>
-          <w:sz w:val="22"/>
-          <w:u w:val="none"/>
-          <w:effect w:val="none"/>
-        </w:rPr>
-        <w:t>)</w:t>
-      </w:r>
-    </w:p>
-    <w:p>
-      <w:pPr>
-        <w:pStyle w:val="TextBody"/>
-        <w:rPr/>
-      </w:pPr>
-      <w:r>
-        <w:rPr/>
-      </w:r>
-    </w:p>
-    <w:p>
-      <w:pPr>
-        <w:pStyle w:val="TextBody"/>
-        <w:bidi w:val="0"/>
-        <w:spacing w:lineRule="auto" w:line="345" w:before="0" w:after="0"/>
-        <w:jc w:val="center"/>
-        <w:rPr>
-          <w:rFonts w:ascii="Arial" w:hAnsi="Arial"/>
-          <w:b/>
-          <w:i w:val="false"/>
-          <w:caps w:val="false"/>
-          <w:smallCaps w:val="false"/>
-          <w:strike w:val="false"/>
-          <w:dstrike w:val="false"/>
-          <w:color w:val="000000"/>
-          <w:sz w:val="22"/>
-          <w:u w:val="none"/>
-          <w:effect w:val="none"/>
-        </w:rPr>
-      </w:pPr>
-      <w:r>
-        <w:rPr>
-          <w:rFonts w:ascii="Arial" w:hAnsi="Arial"/>
-          <w:b/>
-          <w:i w:val="false"/>
-          <w:caps w:val="false"/>
-          <w:smallCaps w:val="false"/>
-          <w:strike w:val="false"/>
-          <w:dstrike w:val="false"/>
-          <w:color w:val="000000"/>
-          <w:sz w:val="22"/>
-          <w:u w:val="none"/>
-          <w:effect w:val="none"/>
-        </w:rPr>
-        <w:t>Features</w:t>
-      </w:r>
-    </w:p>
-    <w:p>
-      <w:pPr>
-        <w:pStyle w:val="TextBody"/>
-        <w:bidi w:val="0"/>
-        <w:spacing w:lineRule="auto" w:line="345" w:before="0" w:after="0"/>
-        <w:rPr>
-          <w:rFonts w:ascii="Arial" w:hAnsi="Arial"/>
-          <w:b w:val="false"/>
-          <w:i w:val="false"/>
-          <w:caps w:val="false"/>
-          <w:smallCaps w:val="false"/>
-          <w:color w:val="000000"/>
-          <w:sz w:val="22"/>
-          <w:u w:val="single"/>
-        </w:rPr>
-      </w:pPr>
-      <w:r>
-        <w:rPr>
-          <w:rFonts w:ascii="Arial" w:hAnsi="Arial"/>
-          <w:b w:val="false"/>
-          <w:i w:val="false"/>
-          <w:caps w:val="false"/>
-          <w:smallCaps w:val="false"/>
-          <w:color w:val="000000"/>
-          <w:sz w:val="22"/>
-          <w:u w:val="single"/>
-        </w:rPr>
         <w:t>User-Accounts</w:t>
       </w:r>
     </w:p>
@@ -316,7 +299,7 @@
           <w:u w:val="none"/>
           <w:effect w:val="none"/>
         </w:rPr>
-        <w:t xml:space="preserve">A user account has five variables. First off ID, which are generated by the program as well as a Nickname, Username, Password and Email Address. Username like the ID must be unique and can only be alphanumeric. The Password has to be between 7 and 15 characters long as well as include one capital letter. After registering, the user will be logged-in automatically. </w:t>
+        <w:t xml:space="preserve">A user account has five variables. First off all is the ID, which is generated by the program followed by a Nickname, Username, Password and Email Address. Bothe Username and ID must be unique and can only be alphanumeric. The Password has to be between 7 and 15 characters long including one capital letter. After registering, the user will be logged-in automatically. </w:t>
       </w:r>
     </w:p>
     <w:p>
@@ -550,7 +533,7 @@
           <w:u w:val="none"/>
           <w:effect w:val="none"/>
         </w:rPr>
-        <w:t>In order to use our website, one has to create a user-account by going to the Sign-pu page. If one has an account they can log in through the log-in page.</w:t>
+        <w:t>In order to use our website, one has to create a user-account by going to the Sign-up page. If one has an account they can log in through the log-in page.</w:t>
       </w:r>
     </w:p>
     <w:p>
@@ -843,7 +826,7 @@
           <w:u w:val="none"/>
           <w:effect w:val="none"/>
         </w:rPr>
-        <w:t xml:space="preserve">Whenever a user logs in they are redirected to the main menu. Here, one is greeted by a welcome message and an user instruction. Furthermore the user can navigate to the Search-Page and the Browse-Page, as well as log-out. </w:t>
+        <w:t xml:space="preserve">Whenever a user logs in, they will be redirected to the main menu. At this stage, one is greeted by a welcome message and a user instruction. Furthermore, the user can navigate to the Search-Page and the Browse-Page, as well as log-out. </w:t>
       </w:r>
     </w:p>
     <w:p>
@@ -1036,7 +1019,7 @@
           <w:u w:val="none"/>
           <w:effect w:val="none"/>
         </w:rPr>
-        <w:t>The Search page functionality was implemented using AJAX, once the table gets input the character(s) are compared to the existing Product names and matches will be displayed. No input shows all Products.</w:t>
+        <w:t>The Search page functionality was implemented using AJAX. Once the user starts typing in the search bar, products with a matching name will be displayed. On the other hand, if there is no inputs in the search bar, all products will appear.</w:t>
       </w:r>
     </w:p>
     <w:p>
@@ -1229,7 +1212,7 @@
           <w:u w:val="none"/>
           <w:effect w:val="none"/>
         </w:rPr>
-        <w:t>The browse page uses buttons to filter all available products. One can also click the product properties to sort them. The products are displayed in a professional looking table.</w:t>
+        <w:t>The browse page uses buttons to filter all available products. One can also click the product properties to sort them. The products are displayed in a table.</w:t>
       </w:r>
     </w:p>
     <w:p>
@@ -1422,7 +1405,7 @@
           <w:u w:val="none"/>
           <w:effect w:val="none"/>
         </w:rPr>
-        <w:t>The Top-Menu was contained in a ‘div’, using a CSS #id made it easy to design the Top Menu. Additionally it looks more professional with icons next to the options.</w:t>
+        <w:t xml:space="preserve">The Top-Menu was contained in a ‘div’, using a CSS #id made it easy to design the Top Menu. </w:t>
       </w:r>
     </w:p>
     <w:p>
@@ -1570,7 +1553,7 @@
           <w:u w:val="none"/>
           <w:effect w:val="none"/>
         </w:rPr>
-        <w:t xml:space="preserve">We agreed to create a tech company, JIS Tech, hence all products are computer hardware related. The properties of a products are ‘Name’, ‘SKU’, ‘Cost’, ‘Quantity’ and ‘Category’. </w:t>
+        <w:t xml:space="preserve">We agreed to create a tech company, JIS Tech, hence all products are computer hardware related. The properties of products are ‘Name’, ‘SKU’, ‘Cost’, ‘Quantity’ and ‘Category’. </w:t>
       </w:r>
     </w:p>
     <w:p>
@@ -1923,7 +1906,7 @@
           <w:u w:val="none"/>
           <w:effect w:val="none"/>
         </w:rPr>
-        <w:t>In all the screenshots one is able to see the footer that is because it always sticks to the bottom. We designed the website this way to avoid overlap the long product table as well as personal preference.</w:t>
+        <w:t>As shown by its absence in the above screenshots, the footer is always at the bottom of the page.We designed the website this way to avoid overlapping the long product table as well as personal preference.</w:t>
       </w:r>
     </w:p>
     <w:p>
@@ -2014,7 +1997,7 @@
           <w:u w:val="none"/>
           <w:effect w:val="none"/>
         </w:rPr>
-        <w:t>Data-Modelling is straight forward. The database contains users, products and categories. Only Product and Category are related to each other. This is used in the browse-page to easily find all product from one category.</w:t>
+        <w:t>The database contains users, products and categories. Only Product and Category are related to each other. This is used in the browse-page to easily find all products from one category.</w:t>
       </w:r>
     </w:p>
     <w:p>
@@ -2117,15 +2100,7 @@
     </w:pPr>
     <w:r>
       <w:rPr/>
-      <w:t>159339, A</w:t>
-    </w:r>
-    <w:r>
-      <w:rPr/>
-      <w:t>3</w:t>
-    </w:r>
-    <w:r>
-      <w:rPr/>
-      <w:t xml:space="preserve"> by </w:t>
+      <w:t xml:space="preserve">159339, A3 by </w:t>
     </w:r>
     <w:bookmarkStart w:id="1" w:name="__DdeLink__31_2840842553"/>
     <w:r>
@@ -2162,7 +2137,7 @@
     <w:qFormat/>
     <w:pPr>
       <w:widowControl/>
-      <w:overflowPunct w:val="false"/>
+      <w:overflowPunct w:val="true"/>
       <w:bidi w:val="0"/>
       <w:jc w:val="left"/>
     </w:pPr>

</xml_diff>